<commit_message>
Add declarations for answerSequence and also flagged a potential bug in rollDie()
</commit_message>
<xml_diff>
--- a/testScript.docx
+++ b/testScript.docx
@@ -4551,13 +4551,7 @@
               <w:spacing w:line="240" w:lineRule="auto"/>
             </w:pPr>
             <w:r>
-              <w:t xml:space="preserve">nPlayer1 </w:t>
-            </w:r>
-            <w:r>
-              <w:t>is</w:t>
-            </w:r>
-            <w:r>
-              <w:t xml:space="preserve"> greater than 1</w:t>
+              <w:t>nPlayer1 is greater than 1</w:t>
             </w:r>
           </w:p>
           <w:p>
@@ -4787,10 +4781,7 @@
             </w:pPr>
             <w:r>
               <w:lastRenderedPageBreak/>
-              <w:t xml:space="preserve">nNumberOfPlayers = </w:t>
-            </w:r>
-            <w:r>
-              <w:t>2</w:t>
+              <w:t>nNumberOfPlayers = 2</w:t>
             </w:r>
           </w:p>
           <w:p>
@@ -4848,10 +4839,7 @@
               <w:spacing w:line="240" w:lineRule="auto"/>
             </w:pPr>
             <w:r>
-              <w:t xml:space="preserve">nPlayer2 = </w:t>
-            </w:r>
-            <w:r>
-              <w:t>1</w:t>
+              <w:t>nPlayer2 = 1</w:t>
             </w:r>
           </w:p>
           <w:p>
@@ -4936,13 +4924,7 @@
               <w:spacing w:line="240" w:lineRule="auto"/>
             </w:pPr>
             <w:r>
-              <w:t>nPlayer1</w:t>
-            </w:r>
-            <w:r>
-              <w:t xml:space="preserve"> and nPlayer2</w:t>
-            </w:r>
-            <w:r>
-              <w:t xml:space="preserve"> should be greater than 1</w:t>
+              <w:t>nPlayer1 and nPlayer2 should be greater than 1</w:t>
             </w:r>
           </w:p>
           <w:p>
@@ -5027,13 +5009,7 @@
               <w:spacing w:line="240" w:lineRule="auto"/>
             </w:pPr>
             <w:r>
-              <w:t xml:space="preserve">nPlayer1 </w:t>
-            </w:r>
-            <w:r>
-              <w:t xml:space="preserve">and nPlayer2 is </w:t>
-            </w:r>
-            <w:r>
-              <w:t>greater than 1</w:t>
+              <w:t>nPlayer1 and nPlayer2 is greater than 1</w:t>
             </w:r>
           </w:p>
           <w:p>
@@ -5229,10 +5205,7 @@
               <w:spacing w:line="240" w:lineRule="auto"/>
             </w:pPr>
             <w:r>
-              <w:t xml:space="preserve">nNumberOfPlayers = </w:t>
-            </w:r>
-            <w:r>
-              <w:t>3</w:t>
+              <w:t>nNumberOfPlayers = 3</w:t>
             </w:r>
           </w:p>
           <w:p>
@@ -5319,10 +5292,7 @@
               <w:spacing w:line="240" w:lineRule="auto"/>
             </w:pPr>
             <w:r>
-              <w:t xml:space="preserve">nPlayer3 = </w:t>
-            </w:r>
-            <w:r>
-              <w:t>1</w:t>
+              <w:t>nPlayer3 = 1</w:t>
             </w:r>
           </w:p>
           <w:p>
@@ -5378,19 +5348,7 @@
               <w:spacing w:line="240" w:lineRule="auto"/>
             </w:pPr>
             <w:r>
-              <w:t>nPlayer1</w:t>
-            </w:r>
-            <w:r>
-              <w:t xml:space="preserve">, </w:t>
-            </w:r>
-            <w:r>
-              <w:t>nPlayer2</w:t>
-            </w:r>
-            <w:r>
-              <w:t xml:space="preserve">, and nPlayer3 </w:t>
-            </w:r>
-            <w:r>
-              <w:t>should be greater than 1</w:t>
+              <w:t>nPlayer1, nPlayer2, and nPlayer3 should be greater than 1</w:t>
             </w:r>
           </w:p>
           <w:p>
@@ -5446,13 +5404,7 @@
               <w:spacing w:line="240" w:lineRule="auto"/>
             </w:pPr>
             <w:r>
-              <w:t xml:space="preserve">nPlayer1, nPlayer2, and nPlayer3 </w:t>
-            </w:r>
-            <w:r>
-              <w:t>is</w:t>
-            </w:r>
-            <w:r>
-              <w:t xml:space="preserve"> greater than 1</w:t>
+              <w:t>nPlayer1, nPlayer2, and nPlayer3 is greater than 1</w:t>
             </w:r>
           </w:p>
           <w:p>
@@ -5624,10 +5576,7 @@
             </w:pPr>
             <w:r>
               <w:lastRenderedPageBreak/>
-              <w:t xml:space="preserve">nNumberOfPlayers = </w:t>
-            </w:r>
-            <w:r>
-              <w:t>4</w:t>
+              <w:t>nNumberOfPlayers = 4</w:t>
             </w:r>
           </w:p>
           <w:p>
@@ -5744,10 +5693,7 @@
             </w:pPr>
             <w:r>
               <w:lastRenderedPageBreak/>
-              <w:t xml:space="preserve">nPlayer4 = </w:t>
-            </w:r>
-            <w:r>
-              <w:t>1</w:t>
+              <w:t>nPlayer4 = 1</w:t>
             </w:r>
           </w:p>
         </w:tc>
@@ -5775,72 +5721,60 @@
             </w:pPr>
             <w:r>
               <w:lastRenderedPageBreak/>
-              <w:t>nPlayer1, nPlayer2,  nPlayer3</w:t>
-            </w:r>
-            <w:r>
-              <w:t xml:space="preserve">, and nPlayer4 </w:t>
-            </w:r>
-            <w:r>
-              <w:t>should be greater than 1</w:t>
-            </w:r>
-          </w:p>
-          <w:p>
-            <w:pPr>
-              <w:widowControl w:val="0"/>
-              <w:pBdr>
-                <w:top w:val="nil"/>
-                <w:left w:val="nil"/>
-                <w:bottom w:val="nil"/>
-                <w:right w:val="nil"/>
-                <w:between w:val="nil"/>
-              </w:pBdr>
-              <w:spacing w:line="240" w:lineRule="auto"/>
-            </w:pPr>
-          </w:p>
-          <w:p>
-            <w:pPr>
-              <w:widowControl w:val="0"/>
-              <w:pBdr>
-                <w:top w:val="nil"/>
-                <w:left w:val="nil"/>
-                <w:bottom w:val="nil"/>
-                <w:right w:val="nil"/>
-                <w:between w:val="nil"/>
-              </w:pBdr>
-              <w:spacing w:line="240" w:lineRule="auto"/>
-            </w:pPr>
-          </w:p>
-        </w:tc>
-        <w:tc>
-          <w:tcPr>
-            <w:tcW w:w="1337" w:type="dxa"/>
-            <w:tcMar>
-              <w:top w:w="100" w:type="dxa"/>
-              <w:left w:w="100" w:type="dxa"/>
-              <w:bottom w:w="100" w:type="dxa"/>
-              <w:right w:w="100" w:type="dxa"/>
-            </w:tcMar>
-          </w:tcPr>
-          <w:p>
-            <w:pPr>
-              <w:widowControl w:val="0"/>
-              <w:pBdr>
-                <w:top w:val="nil"/>
-                <w:left w:val="nil"/>
-                <w:bottom w:val="nil"/>
-                <w:right w:val="nil"/>
-                <w:between w:val="nil"/>
-              </w:pBdr>
-              <w:spacing w:line="240" w:lineRule="auto"/>
-            </w:pPr>
-            <w:r>
-              <w:t xml:space="preserve">nPlayer1, nPlayer2,  nPlayer3, and nPlayer4 </w:t>
-            </w:r>
-            <w:r>
-              <w:t>is</w:t>
-            </w:r>
-            <w:r>
-              <w:t xml:space="preserve"> greater than 1</w:t>
+              <w:t>nPlayer1, nPlayer2,  nPlayer3, and nPlayer4 should be greater than 1</w:t>
+            </w:r>
+          </w:p>
+          <w:p>
+            <w:pPr>
+              <w:widowControl w:val="0"/>
+              <w:pBdr>
+                <w:top w:val="nil"/>
+                <w:left w:val="nil"/>
+                <w:bottom w:val="nil"/>
+                <w:right w:val="nil"/>
+                <w:between w:val="nil"/>
+              </w:pBdr>
+              <w:spacing w:line="240" w:lineRule="auto"/>
+            </w:pPr>
+          </w:p>
+          <w:p>
+            <w:pPr>
+              <w:widowControl w:val="0"/>
+              <w:pBdr>
+                <w:top w:val="nil"/>
+                <w:left w:val="nil"/>
+                <w:bottom w:val="nil"/>
+                <w:right w:val="nil"/>
+                <w:between w:val="nil"/>
+              </w:pBdr>
+              <w:spacing w:line="240" w:lineRule="auto"/>
+            </w:pPr>
+          </w:p>
+        </w:tc>
+        <w:tc>
+          <w:tcPr>
+            <w:tcW w:w="1337" w:type="dxa"/>
+            <w:tcMar>
+              <w:top w:w="100" w:type="dxa"/>
+              <w:left w:w="100" w:type="dxa"/>
+              <w:bottom w:w="100" w:type="dxa"/>
+              <w:right w:w="100" w:type="dxa"/>
+            </w:tcMar>
+          </w:tcPr>
+          <w:p>
+            <w:pPr>
+              <w:widowControl w:val="0"/>
+              <w:pBdr>
+                <w:top w:val="nil"/>
+                <w:left w:val="nil"/>
+                <w:bottom w:val="nil"/>
+                <w:right w:val="nil"/>
+                <w:between w:val="nil"/>
+              </w:pBdr>
+              <w:spacing w:line="240" w:lineRule="auto"/>
+            </w:pPr>
+            <w:r>
+              <w:t>nPlayer1, nPlayer2,  nPlayer3, and nPlayer4 is greater than 1</w:t>
             </w:r>
           </w:p>
           <w:p>
@@ -5882,6 +5816,182 @@
             <w:r>
               <w:t>PASS</w:t>
             </w:r>
+          </w:p>
+        </w:tc>
+      </w:tr>
+      <w:tr>
+        <w:trPr>
+          <w:trHeight w:val="2007"/>
+        </w:trPr>
+        <w:tc>
+          <w:tcPr>
+            <w:tcW w:w="1338" w:type="dxa"/>
+            <w:tcMar>
+              <w:top w:w="100" w:type="dxa"/>
+              <w:left w:w="100" w:type="dxa"/>
+              <w:bottom w:w="100" w:type="dxa"/>
+              <w:right w:w="100" w:type="dxa"/>
+            </w:tcMar>
+          </w:tcPr>
+          <w:p>
+            <w:pPr>
+              <w:widowControl w:val="0"/>
+              <w:pBdr>
+                <w:top w:val="nil"/>
+                <w:left w:val="nil"/>
+                <w:bottom w:val="nil"/>
+                <w:right w:val="nil"/>
+                <w:between w:val="nil"/>
+              </w:pBdr>
+              <w:spacing w:line="240" w:lineRule="auto"/>
+            </w:pPr>
+            <w:r>
+              <w:t>answerSequence()</w:t>
+            </w:r>
+          </w:p>
+        </w:tc>
+        <w:tc>
+          <w:tcPr>
+            <w:tcW w:w="1337" w:type="dxa"/>
+            <w:tcMar>
+              <w:top w:w="100" w:type="dxa"/>
+              <w:left w:w="100" w:type="dxa"/>
+              <w:bottom w:w="100" w:type="dxa"/>
+              <w:right w:w="100" w:type="dxa"/>
+            </w:tcMar>
+          </w:tcPr>
+          <w:p>
+            <w:pPr>
+              <w:widowControl w:val="0"/>
+              <w:pBdr>
+                <w:top w:val="nil"/>
+                <w:left w:val="nil"/>
+                <w:bottom w:val="nil"/>
+                <w:right w:val="nil"/>
+                <w:between w:val="nil"/>
+              </w:pBdr>
+              <w:spacing w:line="240" w:lineRule="auto"/>
+            </w:pPr>
+          </w:p>
+        </w:tc>
+        <w:tc>
+          <w:tcPr>
+            <w:tcW w:w="1337" w:type="dxa"/>
+            <w:tcMar>
+              <w:top w:w="100" w:type="dxa"/>
+              <w:left w:w="100" w:type="dxa"/>
+              <w:bottom w:w="100" w:type="dxa"/>
+              <w:right w:w="100" w:type="dxa"/>
+            </w:tcMar>
+          </w:tcPr>
+          <w:p>
+            <w:pPr>
+              <w:widowControl w:val="0"/>
+              <w:pBdr>
+                <w:top w:val="nil"/>
+                <w:left w:val="nil"/>
+                <w:bottom w:val="nil"/>
+                <w:right w:val="nil"/>
+                <w:between w:val="nil"/>
+              </w:pBdr>
+              <w:spacing w:line="240" w:lineRule="auto"/>
+            </w:pPr>
+          </w:p>
+        </w:tc>
+        <w:tc>
+          <w:tcPr>
+            <w:tcW w:w="1337" w:type="dxa"/>
+            <w:tcMar>
+              <w:top w:w="100" w:type="dxa"/>
+              <w:left w:w="100" w:type="dxa"/>
+              <w:bottom w:w="100" w:type="dxa"/>
+              <w:right w:w="100" w:type="dxa"/>
+            </w:tcMar>
+          </w:tcPr>
+          <w:p>
+            <w:pPr>
+              <w:widowControl w:val="0"/>
+              <w:pBdr>
+                <w:top w:val="nil"/>
+                <w:left w:val="nil"/>
+                <w:bottom w:val="nil"/>
+                <w:right w:val="nil"/>
+                <w:between w:val="nil"/>
+              </w:pBdr>
+              <w:spacing w:line="240" w:lineRule="auto"/>
+            </w:pPr>
+          </w:p>
+        </w:tc>
+        <w:tc>
+          <w:tcPr>
+            <w:tcW w:w="1337" w:type="dxa"/>
+            <w:tcMar>
+              <w:top w:w="100" w:type="dxa"/>
+              <w:left w:w="100" w:type="dxa"/>
+              <w:bottom w:w="100" w:type="dxa"/>
+              <w:right w:w="100" w:type="dxa"/>
+            </w:tcMar>
+          </w:tcPr>
+          <w:p>
+            <w:pPr>
+              <w:widowControl w:val="0"/>
+              <w:pBdr>
+                <w:top w:val="nil"/>
+                <w:left w:val="nil"/>
+                <w:bottom w:val="nil"/>
+                <w:right w:val="nil"/>
+                <w:between w:val="nil"/>
+              </w:pBdr>
+              <w:spacing w:line="240" w:lineRule="auto"/>
+            </w:pPr>
+          </w:p>
+        </w:tc>
+        <w:tc>
+          <w:tcPr>
+            <w:tcW w:w="1337" w:type="dxa"/>
+            <w:tcMar>
+              <w:top w:w="100" w:type="dxa"/>
+              <w:left w:w="100" w:type="dxa"/>
+              <w:bottom w:w="100" w:type="dxa"/>
+              <w:right w:w="100" w:type="dxa"/>
+            </w:tcMar>
+          </w:tcPr>
+          <w:p>
+            <w:pPr>
+              <w:widowControl w:val="0"/>
+              <w:pBdr>
+                <w:top w:val="nil"/>
+                <w:left w:val="nil"/>
+                <w:bottom w:val="nil"/>
+                <w:right w:val="nil"/>
+                <w:between w:val="nil"/>
+              </w:pBdr>
+              <w:spacing w:line="240" w:lineRule="auto"/>
+            </w:pPr>
+          </w:p>
+        </w:tc>
+        <w:tc>
+          <w:tcPr>
+            <w:tcW w:w="1337" w:type="dxa"/>
+            <w:tcMar>
+              <w:top w:w="100" w:type="dxa"/>
+              <w:left w:w="100" w:type="dxa"/>
+              <w:bottom w:w="100" w:type="dxa"/>
+              <w:right w:w="100" w:type="dxa"/>
+            </w:tcMar>
+          </w:tcPr>
+          <w:p>
+            <w:pPr>
+              <w:widowControl w:val="0"/>
+              <w:pBdr>
+                <w:top w:val="nil"/>
+                <w:left w:val="nil"/>
+                <w:bottom w:val="nil"/>
+                <w:right w:val="nil"/>
+                <w:between w:val="nil"/>
+              </w:pBdr>
+              <w:spacing w:line="240" w:lineRule="auto"/>
+            </w:pPr>
           </w:p>
         </w:tc>
       </w:tr>

</xml_diff>

<commit_message>
Updat e the testScript.docx file
</commit_message>
<xml_diff>
--- a/testScript.docx
+++ b/testScript.docx
@@ -5826,6 +5826,7 @@
         <w:tc>
           <w:tcPr>
             <w:tcW w:w="1338" w:type="dxa"/>
+            <w:vMerge w:val="restart"/>
             <w:tcMar>
               <w:top w:w="100" w:type="dxa"/>
               <w:left w:w="100" w:type="dxa"/>
@@ -5872,126 +5873,1053 @@
               </w:pBdr>
               <w:spacing w:line="240" w:lineRule="auto"/>
             </w:pPr>
-          </w:p>
-        </w:tc>
-        <w:tc>
-          <w:tcPr>
-            <w:tcW w:w="1337" w:type="dxa"/>
-            <w:tcMar>
-              <w:top w:w="100" w:type="dxa"/>
-              <w:left w:w="100" w:type="dxa"/>
-              <w:bottom w:w="100" w:type="dxa"/>
-              <w:right w:w="100" w:type="dxa"/>
-            </w:tcMar>
-          </w:tcPr>
-          <w:p>
-            <w:pPr>
-              <w:widowControl w:val="0"/>
-              <w:pBdr>
-                <w:top w:val="nil"/>
-                <w:left w:val="nil"/>
-                <w:bottom w:val="nil"/>
-                <w:right w:val="nil"/>
-                <w:between w:val="nil"/>
-              </w:pBdr>
-              <w:spacing w:line="240" w:lineRule="auto"/>
-            </w:pPr>
-          </w:p>
-        </w:tc>
-        <w:tc>
-          <w:tcPr>
-            <w:tcW w:w="1337" w:type="dxa"/>
-            <w:tcMar>
-              <w:top w:w="100" w:type="dxa"/>
-              <w:left w:w="100" w:type="dxa"/>
-              <w:bottom w:w="100" w:type="dxa"/>
-              <w:right w:w="100" w:type="dxa"/>
-            </w:tcMar>
-          </w:tcPr>
-          <w:p>
-            <w:pPr>
-              <w:widowControl w:val="0"/>
-              <w:pBdr>
-                <w:top w:val="nil"/>
-                <w:left w:val="nil"/>
-                <w:bottom w:val="nil"/>
-                <w:right w:val="nil"/>
-                <w:between w:val="nil"/>
-              </w:pBdr>
-              <w:spacing w:line="240" w:lineRule="auto"/>
-            </w:pPr>
-          </w:p>
-        </w:tc>
-        <w:tc>
-          <w:tcPr>
-            <w:tcW w:w="1337" w:type="dxa"/>
-            <w:tcMar>
-              <w:top w:w="100" w:type="dxa"/>
-              <w:left w:w="100" w:type="dxa"/>
-              <w:bottom w:w="100" w:type="dxa"/>
-              <w:right w:w="100" w:type="dxa"/>
-            </w:tcMar>
-          </w:tcPr>
-          <w:p>
-            <w:pPr>
-              <w:widowControl w:val="0"/>
-              <w:pBdr>
-                <w:top w:val="nil"/>
-                <w:left w:val="nil"/>
-                <w:bottom w:val="nil"/>
-                <w:right w:val="nil"/>
-                <w:between w:val="nil"/>
-              </w:pBdr>
-              <w:spacing w:line="240" w:lineRule="auto"/>
-            </w:pPr>
-          </w:p>
-        </w:tc>
-        <w:tc>
-          <w:tcPr>
-            <w:tcW w:w="1337" w:type="dxa"/>
-            <w:tcMar>
-              <w:top w:w="100" w:type="dxa"/>
-              <w:left w:w="100" w:type="dxa"/>
-              <w:bottom w:w="100" w:type="dxa"/>
-              <w:right w:w="100" w:type="dxa"/>
-            </w:tcMar>
-          </w:tcPr>
-          <w:p>
-            <w:pPr>
-              <w:widowControl w:val="0"/>
-              <w:pBdr>
-                <w:top w:val="nil"/>
-                <w:left w:val="nil"/>
-                <w:bottom w:val="nil"/>
-                <w:right w:val="nil"/>
-                <w:between w:val="nil"/>
-              </w:pBdr>
-              <w:spacing w:line="240" w:lineRule="auto"/>
-            </w:pPr>
-          </w:p>
-        </w:tc>
-        <w:tc>
-          <w:tcPr>
-            <w:tcW w:w="1337" w:type="dxa"/>
-            <w:tcMar>
-              <w:top w:w="100" w:type="dxa"/>
-              <w:left w:w="100" w:type="dxa"/>
-              <w:bottom w:w="100" w:type="dxa"/>
-              <w:right w:w="100" w:type="dxa"/>
-            </w:tcMar>
-          </w:tcPr>
-          <w:p>
-            <w:pPr>
-              <w:widowControl w:val="0"/>
-              <w:pBdr>
-                <w:top w:val="nil"/>
-                <w:left w:val="nil"/>
-                <w:bottom w:val="nil"/>
-                <w:right w:val="nil"/>
-                <w:between w:val="nil"/>
-              </w:pBdr>
-              <w:spacing w:line="240" w:lineRule="auto"/>
-            </w:pPr>
+            <w:r>
+              <w:t xml:space="preserve">1 </w:t>
+            </w:r>
+          </w:p>
+        </w:tc>
+        <w:tc>
+          <w:tcPr>
+            <w:tcW w:w="1337" w:type="dxa"/>
+            <w:tcMar>
+              <w:top w:w="100" w:type="dxa"/>
+              <w:left w:w="100" w:type="dxa"/>
+              <w:bottom w:w="100" w:type="dxa"/>
+              <w:right w:w="100" w:type="dxa"/>
+            </w:tcMar>
+          </w:tcPr>
+          <w:p>
+            <w:pPr>
+              <w:widowControl w:val="0"/>
+              <w:pBdr>
+                <w:top w:val="nil"/>
+                <w:left w:val="nil"/>
+                <w:bottom w:val="nil"/>
+                <w:right w:val="nil"/>
+                <w:between w:val="nil"/>
+              </w:pBdr>
+              <w:spacing w:line="240" w:lineRule="auto"/>
+            </w:pPr>
+            <w:r>
+              <w:t xml:space="preserve">Test the answerSequence() for it to generate a random sequence of either letters or numbers for difficulty level 1. </w:t>
+            </w:r>
+          </w:p>
+        </w:tc>
+        <w:tc>
+          <w:tcPr>
+            <w:tcW w:w="1337" w:type="dxa"/>
+            <w:tcMar>
+              <w:top w:w="100" w:type="dxa"/>
+              <w:left w:w="100" w:type="dxa"/>
+              <w:bottom w:w="100" w:type="dxa"/>
+              <w:right w:w="100" w:type="dxa"/>
+            </w:tcMar>
+          </w:tcPr>
+          <w:p>
+            <w:pPr>
+              <w:widowControl w:val="0"/>
+              <w:pBdr>
+                <w:top w:val="nil"/>
+                <w:left w:val="nil"/>
+                <w:bottom w:val="nil"/>
+                <w:right w:val="nil"/>
+                <w:between w:val="nil"/>
+              </w:pBdr>
+              <w:spacing w:line="240" w:lineRule="auto"/>
+            </w:pPr>
+            <w:r>
+              <w:t>What is the next letter in the sequence: F C Z W T</w:t>
+            </w:r>
+          </w:p>
+          <w:p>
+            <w:pPr>
+              <w:widowControl w:val="0"/>
+              <w:pBdr>
+                <w:top w:val="nil"/>
+                <w:left w:val="nil"/>
+                <w:bottom w:val="nil"/>
+                <w:right w:val="nil"/>
+                <w:between w:val="nil"/>
+              </w:pBdr>
+              <w:spacing w:line="240" w:lineRule="auto"/>
+            </w:pPr>
+          </w:p>
+          <w:p>
+            <w:pPr>
+              <w:widowControl w:val="0"/>
+              <w:pBdr>
+                <w:top w:val="nil"/>
+                <w:left w:val="nil"/>
+                <w:bottom w:val="nil"/>
+                <w:right w:val="nil"/>
+                <w:between w:val="nil"/>
+              </w:pBdr>
+              <w:spacing w:line="240" w:lineRule="auto"/>
+            </w:pPr>
+            <w:r>
+              <w:t>Your answer: Q</w:t>
+            </w:r>
+          </w:p>
+          <w:p>
+            <w:pPr>
+              <w:widowControl w:val="0"/>
+              <w:pBdr>
+                <w:top w:val="nil"/>
+                <w:left w:val="nil"/>
+                <w:bottom w:val="nil"/>
+                <w:right w:val="nil"/>
+                <w:between w:val="nil"/>
+              </w:pBdr>
+              <w:spacing w:line="240" w:lineRule="auto"/>
+            </w:pPr>
+          </w:p>
+          <w:p>
+            <w:pPr>
+              <w:widowControl w:val="0"/>
+              <w:pBdr>
+                <w:top w:val="nil"/>
+                <w:left w:val="nil"/>
+                <w:bottom w:val="nil"/>
+                <w:right w:val="nil"/>
+                <w:between w:val="nil"/>
+              </w:pBdr>
+              <w:spacing w:line="240" w:lineRule="auto"/>
+            </w:pPr>
+            <w:r>
+              <w:t>What is the next number in the sequence: 11 15 19 23 27</w:t>
+            </w:r>
+          </w:p>
+          <w:p>
+            <w:pPr>
+              <w:widowControl w:val="0"/>
+              <w:pBdr>
+                <w:top w:val="nil"/>
+                <w:left w:val="nil"/>
+                <w:bottom w:val="nil"/>
+                <w:right w:val="nil"/>
+                <w:between w:val="nil"/>
+              </w:pBdr>
+              <w:spacing w:line="240" w:lineRule="auto"/>
+            </w:pPr>
+          </w:p>
+          <w:p>
+            <w:pPr>
+              <w:widowControl w:val="0"/>
+              <w:pBdr>
+                <w:top w:val="nil"/>
+                <w:left w:val="nil"/>
+                <w:bottom w:val="nil"/>
+                <w:right w:val="nil"/>
+                <w:between w:val="nil"/>
+              </w:pBdr>
+              <w:spacing w:line="240" w:lineRule="auto"/>
+            </w:pPr>
+            <w:r>
+              <w:t>Your answer: 30</w:t>
+            </w:r>
+          </w:p>
+        </w:tc>
+        <w:tc>
+          <w:tcPr>
+            <w:tcW w:w="1337" w:type="dxa"/>
+            <w:tcMar>
+              <w:top w:w="100" w:type="dxa"/>
+              <w:left w:w="100" w:type="dxa"/>
+              <w:bottom w:w="100" w:type="dxa"/>
+              <w:right w:w="100" w:type="dxa"/>
+            </w:tcMar>
+          </w:tcPr>
+          <w:p>
+            <w:pPr>
+              <w:widowControl w:val="0"/>
+              <w:pBdr>
+                <w:top w:val="nil"/>
+                <w:left w:val="nil"/>
+                <w:bottom w:val="nil"/>
+                <w:right w:val="nil"/>
+                <w:between w:val="nil"/>
+              </w:pBdr>
+              <w:spacing w:line="240" w:lineRule="auto"/>
+            </w:pPr>
+            <w:r>
+              <w:t>Player 1 got it CORRECT!</w:t>
+            </w:r>
+          </w:p>
+          <w:p>
+            <w:pPr>
+              <w:widowControl w:val="0"/>
+              <w:pBdr>
+                <w:top w:val="nil"/>
+                <w:left w:val="nil"/>
+                <w:bottom w:val="nil"/>
+                <w:right w:val="nil"/>
+                <w:between w:val="nil"/>
+              </w:pBdr>
+              <w:spacing w:line="240" w:lineRule="auto"/>
+            </w:pPr>
+          </w:p>
+          <w:p>
+            <w:pPr>
+              <w:widowControl w:val="0"/>
+              <w:pBdr>
+                <w:top w:val="nil"/>
+                <w:left w:val="nil"/>
+                <w:bottom w:val="nil"/>
+                <w:right w:val="nil"/>
+                <w:between w:val="nil"/>
+              </w:pBdr>
+              <w:spacing w:line="240" w:lineRule="auto"/>
+            </w:pPr>
+            <w:r>
+              <w:t xml:space="preserve">Player 1 got it </w:t>
+            </w:r>
+            <w:r>
+              <w:t>IN</w:t>
+            </w:r>
+            <w:r>
+              <w:t>CORRECT!</w:t>
+            </w:r>
+          </w:p>
+          <w:p>
+            <w:pPr>
+              <w:widowControl w:val="0"/>
+              <w:pBdr>
+                <w:top w:val="nil"/>
+                <w:left w:val="nil"/>
+                <w:bottom w:val="nil"/>
+                <w:right w:val="nil"/>
+                <w:between w:val="nil"/>
+              </w:pBdr>
+              <w:spacing w:line="240" w:lineRule="auto"/>
+            </w:pPr>
+          </w:p>
+        </w:tc>
+        <w:tc>
+          <w:tcPr>
+            <w:tcW w:w="1337" w:type="dxa"/>
+            <w:tcMar>
+              <w:top w:w="100" w:type="dxa"/>
+              <w:left w:w="100" w:type="dxa"/>
+              <w:bottom w:w="100" w:type="dxa"/>
+              <w:right w:w="100" w:type="dxa"/>
+            </w:tcMar>
+          </w:tcPr>
+          <w:p>
+            <w:pPr>
+              <w:widowControl w:val="0"/>
+              <w:pBdr>
+                <w:top w:val="nil"/>
+                <w:left w:val="nil"/>
+                <w:bottom w:val="nil"/>
+                <w:right w:val="nil"/>
+                <w:between w:val="nil"/>
+              </w:pBdr>
+              <w:spacing w:line="240" w:lineRule="auto"/>
+            </w:pPr>
+            <w:r>
+              <w:t>Player 1 got it CORRECT!</w:t>
+            </w:r>
+          </w:p>
+          <w:p>
+            <w:pPr>
+              <w:widowControl w:val="0"/>
+              <w:pBdr>
+                <w:top w:val="nil"/>
+                <w:left w:val="nil"/>
+                <w:bottom w:val="nil"/>
+                <w:right w:val="nil"/>
+                <w:between w:val="nil"/>
+              </w:pBdr>
+              <w:spacing w:line="240" w:lineRule="auto"/>
+            </w:pPr>
+          </w:p>
+          <w:p>
+            <w:pPr>
+              <w:widowControl w:val="0"/>
+              <w:pBdr>
+                <w:top w:val="nil"/>
+                <w:left w:val="nil"/>
+                <w:bottom w:val="nil"/>
+                <w:right w:val="nil"/>
+                <w:between w:val="nil"/>
+              </w:pBdr>
+              <w:spacing w:line="240" w:lineRule="auto"/>
+            </w:pPr>
+            <w:r>
+              <w:t xml:space="preserve">Player 1 got it </w:t>
+            </w:r>
+            <w:r>
+              <w:t>IN</w:t>
+            </w:r>
+            <w:r>
+              <w:t>CORRECT!</w:t>
+            </w:r>
+          </w:p>
+          <w:p>
+            <w:pPr>
+              <w:widowControl w:val="0"/>
+              <w:pBdr>
+                <w:top w:val="nil"/>
+                <w:left w:val="nil"/>
+                <w:bottom w:val="nil"/>
+                <w:right w:val="nil"/>
+                <w:between w:val="nil"/>
+              </w:pBdr>
+              <w:spacing w:line="240" w:lineRule="auto"/>
+            </w:pPr>
+          </w:p>
+        </w:tc>
+        <w:tc>
+          <w:tcPr>
+            <w:tcW w:w="1337" w:type="dxa"/>
+            <w:tcMar>
+              <w:top w:w="100" w:type="dxa"/>
+              <w:left w:w="100" w:type="dxa"/>
+              <w:bottom w:w="100" w:type="dxa"/>
+              <w:right w:w="100" w:type="dxa"/>
+            </w:tcMar>
+          </w:tcPr>
+          <w:p>
+            <w:pPr>
+              <w:widowControl w:val="0"/>
+              <w:pBdr>
+                <w:top w:val="nil"/>
+                <w:left w:val="nil"/>
+                <w:bottom w:val="nil"/>
+                <w:right w:val="nil"/>
+                <w:between w:val="nil"/>
+              </w:pBdr>
+              <w:spacing w:line="240" w:lineRule="auto"/>
+            </w:pPr>
+            <w:r>
+              <w:t>PASS</w:t>
+            </w:r>
+          </w:p>
+        </w:tc>
+      </w:tr>
+      <w:tr>
+        <w:trPr>
+          <w:trHeight w:val="2007"/>
+        </w:trPr>
+        <w:tc>
+          <w:tcPr>
+            <w:tcW w:w="1338" w:type="dxa"/>
+            <w:vMerge/>
+            <w:tcMar>
+              <w:top w:w="100" w:type="dxa"/>
+              <w:left w:w="100" w:type="dxa"/>
+              <w:bottom w:w="100" w:type="dxa"/>
+              <w:right w:w="100" w:type="dxa"/>
+            </w:tcMar>
+          </w:tcPr>
+          <w:p>
+            <w:pPr>
+              <w:widowControl w:val="0"/>
+              <w:pBdr>
+                <w:top w:val="nil"/>
+                <w:left w:val="nil"/>
+                <w:bottom w:val="nil"/>
+                <w:right w:val="nil"/>
+                <w:between w:val="nil"/>
+              </w:pBdr>
+              <w:spacing w:line="240" w:lineRule="auto"/>
+            </w:pPr>
+          </w:p>
+        </w:tc>
+        <w:tc>
+          <w:tcPr>
+            <w:tcW w:w="1337" w:type="dxa"/>
+            <w:tcMar>
+              <w:top w:w="100" w:type="dxa"/>
+              <w:left w:w="100" w:type="dxa"/>
+              <w:bottom w:w="100" w:type="dxa"/>
+              <w:right w:w="100" w:type="dxa"/>
+            </w:tcMar>
+          </w:tcPr>
+          <w:p>
+            <w:pPr>
+              <w:widowControl w:val="0"/>
+              <w:pBdr>
+                <w:top w:val="nil"/>
+                <w:left w:val="nil"/>
+                <w:bottom w:val="nil"/>
+                <w:right w:val="nil"/>
+                <w:between w:val="nil"/>
+              </w:pBdr>
+              <w:spacing w:line="240" w:lineRule="auto"/>
+            </w:pPr>
+            <w:r>
+              <w:t>2</w:t>
+            </w:r>
+          </w:p>
+        </w:tc>
+        <w:tc>
+          <w:tcPr>
+            <w:tcW w:w="1337" w:type="dxa"/>
+            <w:tcMar>
+              <w:top w:w="100" w:type="dxa"/>
+              <w:left w:w="100" w:type="dxa"/>
+              <w:bottom w:w="100" w:type="dxa"/>
+              <w:right w:w="100" w:type="dxa"/>
+            </w:tcMar>
+          </w:tcPr>
+          <w:p>
+            <w:pPr>
+              <w:widowControl w:val="0"/>
+              <w:pBdr>
+                <w:top w:val="nil"/>
+                <w:left w:val="nil"/>
+                <w:bottom w:val="nil"/>
+                <w:right w:val="nil"/>
+                <w:between w:val="nil"/>
+              </w:pBdr>
+              <w:spacing w:line="240" w:lineRule="auto"/>
+            </w:pPr>
+            <w:r>
+              <w:t xml:space="preserve">Test the answerSequence() for it to generate a random sequence of either letters or numbers for difficulty level </w:t>
+            </w:r>
+            <w:r>
+              <w:t>2</w:t>
+            </w:r>
+            <w:r>
+              <w:t>.</w:t>
+            </w:r>
+          </w:p>
+        </w:tc>
+        <w:tc>
+          <w:tcPr>
+            <w:tcW w:w="1337" w:type="dxa"/>
+            <w:tcMar>
+              <w:top w:w="100" w:type="dxa"/>
+              <w:left w:w="100" w:type="dxa"/>
+              <w:bottom w:w="100" w:type="dxa"/>
+              <w:right w:w="100" w:type="dxa"/>
+            </w:tcMar>
+          </w:tcPr>
+          <w:p>
+            <w:pPr>
+              <w:widowControl w:val="0"/>
+              <w:pBdr>
+                <w:top w:val="nil"/>
+                <w:left w:val="nil"/>
+                <w:bottom w:val="nil"/>
+                <w:right w:val="nil"/>
+                <w:between w:val="nil"/>
+              </w:pBdr>
+              <w:spacing w:line="240" w:lineRule="auto"/>
+            </w:pPr>
+            <w:r>
+              <w:t>What are the next two numbers in the sequence: 15 23 31 39 47</w:t>
+            </w:r>
+          </w:p>
+          <w:p>
+            <w:pPr>
+              <w:widowControl w:val="0"/>
+              <w:pBdr>
+                <w:top w:val="nil"/>
+                <w:left w:val="nil"/>
+                <w:bottom w:val="nil"/>
+                <w:right w:val="nil"/>
+                <w:between w:val="nil"/>
+              </w:pBdr>
+              <w:spacing w:line="240" w:lineRule="auto"/>
+            </w:pPr>
+          </w:p>
+          <w:p>
+            <w:pPr>
+              <w:widowControl w:val="0"/>
+              <w:pBdr>
+                <w:top w:val="nil"/>
+                <w:left w:val="nil"/>
+                <w:bottom w:val="nil"/>
+                <w:right w:val="nil"/>
+                <w:between w:val="nil"/>
+              </w:pBdr>
+              <w:spacing w:line="240" w:lineRule="auto"/>
+            </w:pPr>
+            <w:r>
+              <w:t>Your two answers: 55 63</w:t>
+            </w:r>
+          </w:p>
+          <w:p>
+            <w:pPr>
+              <w:widowControl w:val="0"/>
+              <w:pBdr>
+                <w:top w:val="nil"/>
+                <w:left w:val="nil"/>
+                <w:bottom w:val="nil"/>
+                <w:right w:val="nil"/>
+                <w:between w:val="nil"/>
+              </w:pBdr>
+              <w:spacing w:line="240" w:lineRule="auto"/>
+            </w:pPr>
+          </w:p>
+          <w:p>
+            <w:pPr>
+              <w:widowControl w:val="0"/>
+              <w:pBdr>
+                <w:top w:val="nil"/>
+                <w:left w:val="nil"/>
+                <w:bottom w:val="nil"/>
+                <w:right w:val="nil"/>
+                <w:between w:val="nil"/>
+              </w:pBdr>
+              <w:spacing w:line="240" w:lineRule="auto"/>
+            </w:pPr>
+            <w:r>
+              <w:t xml:space="preserve">What are the next </w:t>
+            </w:r>
+            <w:r>
+              <w:lastRenderedPageBreak/>
+              <w:t xml:space="preserve">two </w:t>
+            </w:r>
+            <w:r>
+              <w:t xml:space="preserve">letters </w:t>
+            </w:r>
+            <w:r>
+              <w:t xml:space="preserve"> in the sequence: </w:t>
+            </w:r>
+            <w:r>
+              <w:t>K J I H G</w:t>
+            </w:r>
+          </w:p>
+          <w:p>
+            <w:pPr>
+              <w:widowControl w:val="0"/>
+              <w:pBdr>
+                <w:top w:val="nil"/>
+                <w:left w:val="nil"/>
+                <w:bottom w:val="nil"/>
+                <w:right w:val="nil"/>
+                <w:between w:val="nil"/>
+              </w:pBdr>
+              <w:spacing w:line="240" w:lineRule="auto"/>
+            </w:pPr>
+          </w:p>
+          <w:p>
+            <w:pPr>
+              <w:widowControl w:val="0"/>
+              <w:pBdr>
+                <w:top w:val="nil"/>
+                <w:left w:val="nil"/>
+                <w:bottom w:val="nil"/>
+                <w:right w:val="nil"/>
+                <w:between w:val="nil"/>
+              </w:pBdr>
+              <w:spacing w:line="240" w:lineRule="auto"/>
+            </w:pPr>
+            <w:r>
+              <w:t>Your two answers: A A</w:t>
+            </w:r>
+          </w:p>
+        </w:tc>
+        <w:tc>
+          <w:tcPr>
+            <w:tcW w:w="1337" w:type="dxa"/>
+            <w:tcMar>
+              <w:top w:w="100" w:type="dxa"/>
+              <w:left w:w="100" w:type="dxa"/>
+              <w:bottom w:w="100" w:type="dxa"/>
+              <w:right w:w="100" w:type="dxa"/>
+            </w:tcMar>
+          </w:tcPr>
+          <w:p>
+            <w:pPr>
+              <w:widowControl w:val="0"/>
+              <w:pBdr>
+                <w:top w:val="nil"/>
+                <w:left w:val="nil"/>
+                <w:bottom w:val="nil"/>
+                <w:right w:val="nil"/>
+                <w:between w:val="nil"/>
+              </w:pBdr>
+              <w:spacing w:line="240" w:lineRule="auto"/>
+            </w:pPr>
+            <w:r>
+              <w:lastRenderedPageBreak/>
+              <w:t>Player 1 got it CORRECT!</w:t>
+            </w:r>
+          </w:p>
+          <w:p>
+            <w:pPr>
+              <w:widowControl w:val="0"/>
+              <w:pBdr>
+                <w:top w:val="nil"/>
+                <w:left w:val="nil"/>
+                <w:bottom w:val="nil"/>
+                <w:right w:val="nil"/>
+                <w:between w:val="nil"/>
+              </w:pBdr>
+              <w:spacing w:line="240" w:lineRule="auto"/>
+            </w:pPr>
+          </w:p>
+          <w:p>
+            <w:pPr>
+              <w:widowControl w:val="0"/>
+              <w:pBdr>
+                <w:top w:val="nil"/>
+                <w:left w:val="nil"/>
+                <w:bottom w:val="nil"/>
+                <w:right w:val="nil"/>
+                <w:between w:val="nil"/>
+              </w:pBdr>
+              <w:spacing w:line="240" w:lineRule="auto"/>
+            </w:pPr>
+            <w:r>
+              <w:t>Player 1 got it INCORRECT!</w:t>
+            </w:r>
+          </w:p>
+          <w:p>
+            <w:pPr>
+              <w:widowControl w:val="0"/>
+              <w:pBdr>
+                <w:top w:val="nil"/>
+                <w:left w:val="nil"/>
+                <w:bottom w:val="nil"/>
+                <w:right w:val="nil"/>
+                <w:between w:val="nil"/>
+              </w:pBdr>
+              <w:spacing w:line="240" w:lineRule="auto"/>
+            </w:pPr>
+          </w:p>
+        </w:tc>
+        <w:tc>
+          <w:tcPr>
+            <w:tcW w:w="1337" w:type="dxa"/>
+            <w:tcMar>
+              <w:top w:w="100" w:type="dxa"/>
+              <w:left w:w="100" w:type="dxa"/>
+              <w:bottom w:w="100" w:type="dxa"/>
+              <w:right w:w="100" w:type="dxa"/>
+            </w:tcMar>
+          </w:tcPr>
+          <w:p>
+            <w:pPr>
+              <w:widowControl w:val="0"/>
+              <w:pBdr>
+                <w:top w:val="nil"/>
+                <w:left w:val="nil"/>
+                <w:bottom w:val="nil"/>
+                <w:right w:val="nil"/>
+                <w:between w:val="nil"/>
+              </w:pBdr>
+              <w:spacing w:line="240" w:lineRule="auto"/>
+            </w:pPr>
+            <w:r>
+              <w:t>Player 1 got it CORRECT!</w:t>
+            </w:r>
+          </w:p>
+          <w:p>
+            <w:pPr>
+              <w:widowControl w:val="0"/>
+              <w:pBdr>
+                <w:top w:val="nil"/>
+                <w:left w:val="nil"/>
+                <w:bottom w:val="nil"/>
+                <w:right w:val="nil"/>
+                <w:between w:val="nil"/>
+              </w:pBdr>
+              <w:spacing w:line="240" w:lineRule="auto"/>
+            </w:pPr>
+          </w:p>
+          <w:p>
+            <w:pPr>
+              <w:widowControl w:val="0"/>
+              <w:pBdr>
+                <w:top w:val="nil"/>
+                <w:left w:val="nil"/>
+                <w:bottom w:val="nil"/>
+                <w:right w:val="nil"/>
+                <w:between w:val="nil"/>
+              </w:pBdr>
+              <w:spacing w:line="240" w:lineRule="auto"/>
+            </w:pPr>
+            <w:r>
+              <w:t>Player 1 got it INCORRECT!</w:t>
+            </w:r>
+          </w:p>
+          <w:p>
+            <w:pPr>
+              <w:widowControl w:val="0"/>
+              <w:pBdr>
+                <w:top w:val="nil"/>
+                <w:left w:val="nil"/>
+                <w:bottom w:val="nil"/>
+                <w:right w:val="nil"/>
+                <w:between w:val="nil"/>
+              </w:pBdr>
+              <w:spacing w:line="240" w:lineRule="auto"/>
+            </w:pPr>
+          </w:p>
+        </w:tc>
+        <w:tc>
+          <w:tcPr>
+            <w:tcW w:w="1337" w:type="dxa"/>
+            <w:tcMar>
+              <w:top w:w="100" w:type="dxa"/>
+              <w:left w:w="100" w:type="dxa"/>
+              <w:bottom w:w="100" w:type="dxa"/>
+              <w:right w:w="100" w:type="dxa"/>
+            </w:tcMar>
+          </w:tcPr>
+          <w:p>
+            <w:pPr>
+              <w:widowControl w:val="0"/>
+              <w:pBdr>
+                <w:top w:val="nil"/>
+                <w:left w:val="nil"/>
+                <w:bottom w:val="nil"/>
+                <w:right w:val="nil"/>
+                <w:between w:val="nil"/>
+              </w:pBdr>
+              <w:spacing w:line="240" w:lineRule="auto"/>
+            </w:pPr>
+            <w:r>
+              <w:t>PASS</w:t>
+            </w:r>
+          </w:p>
+        </w:tc>
+      </w:tr>
+      <w:tr>
+        <w:trPr>
+          <w:trHeight w:val="2007"/>
+        </w:trPr>
+        <w:tc>
+          <w:tcPr>
+            <w:tcW w:w="1338" w:type="dxa"/>
+            <w:vMerge/>
+            <w:tcMar>
+              <w:top w:w="100" w:type="dxa"/>
+              <w:left w:w="100" w:type="dxa"/>
+              <w:bottom w:w="100" w:type="dxa"/>
+              <w:right w:w="100" w:type="dxa"/>
+            </w:tcMar>
+          </w:tcPr>
+          <w:p>
+            <w:pPr>
+              <w:widowControl w:val="0"/>
+              <w:pBdr>
+                <w:top w:val="nil"/>
+                <w:left w:val="nil"/>
+                <w:bottom w:val="nil"/>
+                <w:right w:val="nil"/>
+                <w:between w:val="nil"/>
+              </w:pBdr>
+              <w:spacing w:line="240" w:lineRule="auto"/>
+            </w:pPr>
+          </w:p>
+        </w:tc>
+        <w:tc>
+          <w:tcPr>
+            <w:tcW w:w="1337" w:type="dxa"/>
+            <w:tcMar>
+              <w:top w:w="100" w:type="dxa"/>
+              <w:left w:w="100" w:type="dxa"/>
+              <w:bottom w:w="100" w:type="dxa"/>
+              <w:right w:w="100" w:type="dxa"/>
+            </w:tcMar>
+          </w:tcPr>
+          <w:p>
+            <w:pPr>
+              <w:widowControl w:val="0"/>
+              <w:pBdr>
+                <w:top w:val="nil"/>
+                <w:left w:val="nil"/>
+                <w:bottom w:val="nil"/>
+                <w:right w:val="nil"/>
+                <w:between w:val="nil"/>
+              </w:pBdr>
+              <w:spacing w:line="240" w:lineRule="auto"/>
+            </w:pPr>
+            <w:r>
+              <w:t>3</w:t>
+            </w:r>
+          </w:p>
+        </w:tc>
+        <w:tc>
+          <w:tcPr>
+            <w:tcW w:w="1337" w:type="dxa"/>
+            <w:tcMar>
+              <w:top w:w="100" w:type="dxa"/>
+              <w:left w:w="100" w:type="dxa"/>
+              <w:bottom w:w="100" w:type="dxa"/>
+              <w:right w:w="100" w:type="dxa"/>
+            </w:tcMar>
+          </w:tcPr>
+          <w:p>
+            <w:pPr>
+              <w:widowControl w:val="0"/>
+              <w:pBdr>
+                <w:top w:val="nil"/>
+                <w:left w:val="nil"/>
+                <w:bottom w:val="nil"/>
+                <w:right w:val="nil"/>
+                <w:between w:val="nil"/>
+              </w:pBdr>
+              <w:spacing w:line="240" w:lineRule="auto"/>
+            </w:pPr>
+            <w:r>
+              <w:t xml:space="preserve">Test the answerSequence() for it to generate a random sequence of either letters or numbers for difficulty level </w:t>
+            </w:r>
+            <w:r>
+              <w:t>3</w:t>
+            </w:r>
+            <w:r>
+              <w:t>.</w:t>
+            </w:r>
+          </w:p>
+        </w:tc>
+        <w:tc>
+          <w:tcPr>
+            <w:tcW w:w="1337" w:type="dxa"/>
+            <w:tcMar>
+              <w:top w:w="100" w:type="dxa"/>
+              <w:left w:w="100" w:type="dxa"/>
+              <w:bottom w:w="100" w:type="dxa"/>
+              <w:right w:w="100" w:type="dxa"/>
+            </w:tcMar>
+          </w:tcPr>
+          <w:p>
+            <w:pPr>
+              <w:widowControl w:val="0"/>
+              <w:pBdr>
+                <w:top w:val="nil"/>
+                <w:left w:val="nil"/>
+                <w:bottom w:val="nil"/>
+                <w:right w:val="nil"/>
+                <w:between w:val="nil"/>
+              </w:pBdr>
+              <w:spacing w:line="240" w:lineRule="auto"/>
+            </w:pPr>
+            <w:r>
+              <w:t>What are the next two numbers and letters in the sequence: 25 B 5 H 11</w:t>
+            </w:r>
+          </w:p>
+          <w:p>
+            <w:pPr>
+              <w:widowControl w:val="0"/>
+              <w:pBdr>
+                <w:top w:val="nil"/>
+                <w:left w:val="nil"/>
+                <w:bottom w:val="nil"/>
+                <w:right w:val="nil"/>
+                <w:between w:val="nil"/>
+              </w:pBdr>
+              <w:spacing w:line="240" w:lineRule="auto"/>
+            </w:pPr>
+          </w:p>
+          <w:p>
+            <w:pPr>
+              <w:widowControl w:val="0"/>
+              <w:pBdr>
+                <w:top w:val="nil"/>
+                <w:left w:val="nil"/>
+                <w:bottom w:val="nil"/>
+                <w:right w:val="nil"/>
+                <w:between w:val="nil"/>
+              </w:pBdr>
+              <w:spacing w:line="240" w:lineRule="auto"/>
+            </w:pPr>
+            <w:r>
+              <w:t>Your two answers: N 17</w:t>
+            </w:r>
+          </w:p>
+          <w:p>
+            <w:pPr>
+              <w:widowControl w:val="0"/>
+              <w:pBdr>
+                <w:top w:val="nil"/>
+                <w:left w:val="nil"/>
+                <w:bottom w:val="nil"/>
+                <w:right w:val="nil"/>
+                <w:between w:val="nil"/>
+              </w:pBdr>
+              <w:spacing w:line="240" w:lineRule="auto"/>
+            </w:pPr>
+          </w:p>
+          <w:p>
+            <w:pPr>
+              <w:widowControl w:val="0"/>
+              <w:pBdr>
+                <w:top w:val="nil"/>
+                <w:left w:val="nil"/>
+                <w:bottom w:val="nil"/>
+                <w:right w:val="nil"/>
+                <w:between w:val="nil"/>
+              </w:pBdr>
+              <w:spacing w:line="240" w:lineRule="auto"/>
+            </w:pPr>
+            <w:r>
+              <w:t>What are the next two numbers and letters in the sequence: 7 C 25 U 17</w:t>
+            </w:r>
+          </w:p>
+          <w:p>
+            <w:pPr>
+              <w:widowControl w:val="0"/>
+              <w:pBdr>
+                <w:top w:val="nil"/>
+                <w:left w:val="nil"/>
+                <w:bottom w:val="nil"/>
+                <w:right w:val="nil"/>
+                <w:between w:val="nil"/>
+              </w:pBdr>
+              <w:spacing w:line="240" w:lineRule="auto"/>
+            </w:pPr>
+            <w:r>
+              <w:t>Your Answer: A 1</w:t>
+            </w:r>
+          </w:p>
+          <w:p>
+            <w:pPr>
+              <w:widowControl w:val="0"/>
+              <w:pBdr>
+                <w:top w:val="nil"/>
+                <w:left w:val="nil"/>
+                <w:bottom w:val="nil"/>
+                <w:right w:val="nil"/>
+                <w:between w:val="nil"/>
+              </w:pBdr>
+              <w:spacing w:line="240" w:lineRule="auto"/>
+            </w:pPr>
+          </w:p>
+        </w:tc>
+        <w:tc>
+          <w:tcPr>
+            <w:tcW w:w="1337" w:type="dxa"/>
+            <w:tcMar>
+              <w:top w:w="100" w:type="dxa"/>
+              <w:left w:w="100" w:type="dxa"/>
+              <w:bottom w:w="100" w:type="dxa"/>
+              <w:right w:w="100" w:type="dxa"/>
+            </w:tcMar>
+          </w:tcPr>
+          <w:p>
+            <w:pPr>
+              <w:widowControl w:val="0"/>
+              <w:pBdr>
+                <w:top w:val="nil"/>
+                <w:left w:val="nil"/>
+                <w:bottom w:val="nil"/>
+                <w:right w:val="nil"/>
+                <w:between w:val="nil"/>
+              </w:pBdr>
+              <w:spacing w:line="240" w:lineRule="auto"/>
+            </w:pPr>
+            <w:r>
+              <w:t>Player 1 got it CORRECT!</w:t>
+            </w:r>
+          </w:p>
+          <w:p>
+            <w:pPr>
+              <w:widowControl w:val="0"/>
+              <w:pBdr>
+                <w:top w:val="nil"/>
+                <w:left w:val="nil"/>
+                <w:bottom w:val="nil"/>
+                <w:right w:val="nil"/>
+                <w:between w:val="nil"/>
+              </w:pBdr>
+              <w:spacing w:line="240" w:lineRule="auto"/>
+            </w:pPr>
+          </w:p>
+          <w:p>
+            <w:pPr>
+              <w:widowControl w:val="0"/>
+              <w:pBdr>
+                <w:top w:val="nil"/>
+                <w:left w:val="nil"/>
+                <w:bottom w:val="nil"/>
+                <w:right w:val="nil"/>
+                <w:between w:val="nil"/>
+              </w:pBdr>
+              <w:spacing w:line="240" w:lineRule="auto"/>
+            </w:pPr>
+            <w:r>
+              <w:t>Player 1 got it INCORRECT!</w:t>
+            </w:r>
+          </w:p>
+        </w:tc>
+        <w:tc>
+          <w:tcPr>
+            <w:tcW w:w="1337" w:type="dxa"/>
+            <w:tcMar>
+              <w:top w:w="100" w:type="dxa"/>
+              <w:left w:w="100" w:type="dxa"/>
+              <w:bottom w:w="100" w:type="dxa"/>
+              <w:right w:w="100" w:type="dxa"/>
+            </w:tcMar>
+          </w:tcPr>
+          <w:p>
+            <w:pPr>
+              <w:widowControl w:val="0"/>
+              <w:pBdr>
+                <w:top w:val="nil"/>
+                <w:left w:val="nil"/>
+                <w:bottom w:val="nil"/>
+                <w:right w:val="nil"/>
+                <w:between w:val="nil"/>
+              </w:pBdr>
+              <w:spacing w:line="240" w:lineRule="auto"/>
+            </w:pPr>
+            <w:r>
+              <w:t>Player 1 got it CORRECT!</w:t>
+            </w:r>
+          </w:p>
+          <w:p>
+            <w:pPr>
+              <w:widowControl w:val="0"/>
+              <w:pBdr>
+                <w:top w:val="nil"/>
+                <w:left w:val="nil"/>
+                <w:bottom w:val="nil"/>
+                <w:right w:val="nil"/>
+                <w:between w:val="nil"/>
+              </w:pBdr>
+              <w:spacing w:line="240" w:lineRule="auto"/>
+            </w:pPr>
+          </w:p>
+          <w:p>
+            <w:pPr>
+              <w:widowControl w:val="0"/>
+              <w:pBdr>
+                <w:top w:val="nil"/>
+                <w:left w:val="nil"/>
+                <w:bottom w:val="nil"/>
+                <w:right w:val="nil"/>
+                <w:between w:val="nil"/>
+              </w:pBdr>
+              <w:spacing w:line="240" w:lineRule="auto"/>
+            </w:pPr>
+            <w:r>
+              <w:t>Player 1 got it INCORRECT!</w:t>
+            </w:r>
+          </w:p>
+        </w:tc>
+        <w:tc>
+          <w:tcPr>
+            <w:tcW w:w="1337" w:type="dxa"/>
+            <w:tcMar>
+              <w:top w:w="100" w:type="dxa"/>
+              <w:left w:w="100" w:type="dxa"/>
+              <w:bottom w:w="100" w:type="dxa"/>
+              <w:right w:w="100" w:type="dxa"/>
+            </w:tcMar>
+          </w:tcPr>
+          <w:p>
+            <w:pPr>
+              <w:widowControl w:val="0"/>
+              <w:pBdr>
+                <w:top w:val="nil"/>
+                <w:left w:val="nil"/>
+                <w:bottom w:val="nil"/>
+                <w:right w:val="nil"/>
+                <w:between w:val="nil"/>
+              </w:pBdr>
+              <w:spacing w:line="240" w:lineRule="auto"/>
+            </w:pPr>
+            <w:r>
+              <w:t>PASS</w:t>
+            </w:r>
           </w:p>
         </w:tc>
       </w:tr>

</xml_diff>